<commit_message>
API .net Core (GET, POST, PUT, DEL) customer
</commit_message>
<xml_diff>
--- a/0. NOTES/C#- MISA.docx
+++ b/0. NOTES/C#- MISA.docx
@@ -18,6 +18,8 @@
         </w:rPr>
         <w:t>PHÍM TẮT</w:t>
       </w:r>
+      <w:bookmarkStart w:id="0" w:name="_GoBack"/>
+      <w:bookmarkEnd w:id="0"/>
     </w:p>
     <w:p>
       <w:pPr>
@@ -66,6 +68,53 @@
         </w:rPr>
         <w:t xml:space="preserve"> project </w:t>
       </w:r>
+    </w:p>
+    <w:p>
+      <w:pPr>
+        <w:rPr>
+          <w:sz w:val="36"/>
+          <w:lang w:val="en-US"/>
+        </w:rPr>
+      </w:pPr>
+      <w:r>
+        <w:rPr>
+          <w:b/>
+          <w:sz w:val="36"/>
+          <w:highlight w:val="yellow"/>
+          <w:lang w:val="en-US"/>
+        </w:rPr>
+        <w:t>F5:</w:t>
+      </w:r>
+      <w:r>
+        <w:rPr>
+          <w:sz w:val="36"/>
+          <w:lang w:val="en-US"/>
+        </w:rPr>
+        <w:t xml:space="preserve"> </w:t>
+      </w:r>
+      <w:proofErr w:type="spellStart"/>
+      <w:r>
+        <w:rPr>
+          <w:sz w:val="36"/>
+          <w:lang w:val="en-US"/>
+        </w:rPr>
+        <w:t>Chạy</w:t>
+      </w:r>
+      <w:proofErr w:type="spellEnd"/>
+      <w:r>
+        <w:rPr>
+          <w:sz w:val="36"/>
+          <w:lang w:val="en-US"/>
+        </w:rPr>
+        <w:t xml:space="preserve"> project</w:t>
+      </w:r>
+      <w:r>
+        <w:rPr>
+          <w:sz w:val="36"/>
+          <w:lang w:val="en-US"/>
+        </w:rPr>
+        <w:t xml:space="preserve"> </w:t>
+      </w:r>
       <w:proofErr w:type="spellStart"/>
       <w:r>
         <w:rPr>
@@ -124,37 +173,6 @@
       </w:pPr>
       <w:r>
         <w:rPr>
-          <w:sz w:val="36"/>
-          <w:lang w:val="en-US"/>
-        </w:rPr>
-        <w:t xml:space="preserve">F5: </w:t>
-      </w:r>
-      <w:proofErr w:type="spellStart"/>
-      <w:r>
-        <w:rPr>
-          <w:sz w:val="36"/>
-          <w:lang w:val="en-US"/>
-        </w:rPr>
-        <w:t>Chạy</w:t>
-      </w:r>
-      <w:proofErr w:type="spellEnd"/>
-      <w:r>
-        <w:rPr>
-          <w:sz w:val="36"/>
-          <w:lang w:val="en-US"/>
-        </w:rPr>
-        <w:t xml:space="preserve"> project</w:t>
-      </w:r>
-    </w:p>
-    <w:p>
-      <w:pPr>
-        <w:rPr>
-          <w:sz w:val="36"/>
-          <w:lang w:val="en-US"/>
-        </w:rPr>
-      </w:pPr>
-      <w:r>
-        <w:rPr>
           <w:b/>
           <w:sz w:val="36"/>
           <w:highlight w:val="yellow"/>
@@ -753,23 +771,7 @@
           <w:sz w:val="36"/>
           <w:lang w:val="en-US"/>
         </w:rPr>
-        <w:t xml:space="preserve"> Comment </w:t>
-      </w:r>
-      <w:proofErr w:type="spellStart"/>
-      <w:r>
-        <w:rPr>
-          <w:sz w:val="36"/>
-          <w:lang w:val="en-US"/>
-        </w:rPr>
-        <w:t>nhiều</w:t>
-      </w:r>
-      <w:proofErr w:type="spellEnd"/>
-      <w:r>
-        <w:rPr>
-          <w:sz w:val="36"/>
-          <w:lang w:val="en-US"/>
-        </w:rPr>
-        <w:t xml:space="preserve"> </w:t>
+        <w:t xml:space="preserve"> Comment nhiều </w:t>
       </w:r>
       <w:proofErr w:type="spellStart"/>
       <w:r>
@@ -1344,8 +1346,6 @@
         </w:rPr>
         <w:t xml:space="preserve"> breakpoint</w:t>
       </w:r>
-      <w:bookmarkStart w:id="0" w:name="_GoBack"/>
-      <w:bookmarkEnd w:id="0"/>
     </w:p>
     <w:p>
       <w:pPr>
@@ -4568,23 +4568,7 @@
           <w:sz w:val="36"/>
           <w:lang w:val="en-US"/>
         </w:rPr>
-        <w:t xml:space="preserve"> </w:t>
-      </w:r>
-      <w:proofErr w:type="spellStart"/>
-      <w:r>
-        <w:rPr>
-          <w:sz w:val="36"/>
-          <w:lang w:val="en-US"/>
-        </w:rPr>
-        <w:t>hiểu</w:t>
-      </w:r>
-      <w:proofErr w:type="spellEnd"/>
-      <w:r>
-        <w:rPr>
-          <w:sz w:val="36"/>
-          <w:lang w:val="en-US"/>
-        </w:rPr>
-        <w:t>)</w:t>
+        <w:t xml:space="preserve"> hiểu)</w:t>
       </w:r>
     </w:p>
     <w:p>

</xml_diff>